<commit_message>
changed spmp for testing commits
</commit_message>
<xml_diff>
--- a/COSC412 SPMP Individual.docx
+++ b/COSC412 SPMP Individual.docx
@@ -1,6 +1,6 @@
 
 <file path=word/document.xml><?xml version="1.0" encoding="utf-8"?>
-<w:document xmlns:wpc="http://schemas.microsoft.com/office/word/2010/wordprocessingCanvas" xmlns:cx="http://schemas.microsoft.com/office/drawing/2014/chartex" xmlns:cx1="http://schemas.microsoft.com/office/drawing/2015/9/8/chartex" xmlns:cx2="http://schemas.microsoft.com/office/drawing/2015/10/21/chartex" xmlns:cx3="http://schemas.microsoft.com/office/drawing/2016/5/9/chartex" xmlns:cx4="http://schemas.microsoft.com/office/drawing/2016/5/10/chartex" xmlns:cx5="http://schemas.microsoft.com/office/drawing/2016/5/11/chartex" xmlns:cx6="http://schemas.microsoft.com/office/drawing/2016/5/12/chartex" xmlns:cx7="http://schemas.microsoft.com/office/drawing/2016/5/13/chartex" xmlns:cx8="http://schemas.microsoft.com/office/drawing/2016/5/14/chartex" xmlns:mc="http://schemas.openxmlformats.org/markup-compatibility/2006" xmlns:aink="http://schemas.microsoft.com/office/drawing/2016/ink" xmlns:am3d="http://schemas.microsoft.com/office/drawing/2017/model3d" xmlns:o="urn:schemas-microsoft-com:office:office" xmlns:r="http://schemas.openxmlformats.org/officeDocument/2006/relationships" xmlns:m="http://schemas.openxmlformats.org/officeDocument/2006/math" xmlns:v="urn:schemas-microsoft-com:vml" xmlns:wp14="http://schemas.microsoft.com/office/word/2010/wordprocessingDrawing" xmlns:wp="http://schemas.openxmlformats.org/drawingml/2006/wordprocessingDrawing" xmlns:w10="urn:schemas-microsoft-com:office:word" xmlns:w="http://schemas.openxmlformats.org/wordprocessingml/2006/main" xmlns:w14="http://schemas.microsoft.com/office/word/2010/wordml" xmlns:w15="http://schemas.microsoft.com/office/word/2012/wordml" xmlns:w16cex="http://schemas.microsoft.com/office/word/2018/wordml/cex" xmlns:w16cid="http://schemas.microsoft.com/office/word/2016/wordml/cid" xmlns:w16="http://schemas.microsoft.com/office/word/2018/wordml" xmlns:w16se="http://schemas.microsoft.com/office/word/2015/wordml/symex" xmlns:wpg="http://schemas.microsoft.com/office/word/2010/wordprocessingGroup" xmlns:wpi="http://schemas.microsoft.com/office/word/2010/wordprocessingInk" xmlns:wne="http://schemas.microsoft.com/office/word/2006/wordml" xmlns:wps="http://schemas.microsoft.com/office/word/2010/wordprocessingShape" mc:Ignorable="w14 w15 w16se w16cid w16 w16cex wp14">
+<w:document xmlns:wpc="http://schemas.microsoft.com/office/word/2010/wordprocessingCanvas" xmlns:cx="http://schemas.microsoft.com/office/drawing/2014/chartex" xmlns:cx1="http://schemas.microsoft.com/office/drawing/2015/9/8/chartex" xmlns:cx2="http://schemas.microsoft.com/office/drawing/2015/10/21/chartex" xmlns:cx3="http://schemas.microsoft.com/office/drawing/2016/5/9/chartex" xmlns:cx4="http://schemas.microsoft.com/office/drawing/2016/5/10/chartex" xmlns:cx5="http://schemas.microsoft.com/office/drawing/2016/5/11/chartex" xmlns:cx6="http://schemas.microsoft.com/office/drawing/2016/5/12/chartex" xmlns:cx7="http://schemas.microsoft.com/office/drawing/2016/5/13/chartex" xmlns:cx8="http://schemas.microsoft.com/office/drawing/2016/5/14/chartex" xmlns:mc="http://schemas.openxmlformats.org/markup-compatibility/2006" xmlns:aink="http://schemas.microsoft.com/office/drawing/2016/ink" xmlns:am3d="http://schemas.microsoft.com/office/drawing/2017/model3d" xmlns:o="urn:schemas-microsoft-com:office:office" xmlns:r="http://schemas.openxmlformats.org/officeDocument/2006/relationships" xmlns:m="http://schemas.openxmlformats.org/officeDocument/2006/math" xmlns:v="urn:schemas-microsoft-com:vml" xmlns:wp14="http://schemas.microsoft.com/office/word/2010/wordprocessingDrawing" xmlns:wp="http://schemas.openxmlformats.org/drawingml/2006/wordprocessingDrawing" xmlns:w10="urn:schemas-microsoft-com:office:word" xmlns:w="http://schemas.openxmlformats.org/wordprocessingml/2006/main" xmlns:w14="http://schemas.microsoft.com/office/word/2010/wordml" xmlns:w15="http://schemas.microsoft.com/office/word/2012/wordml" xmlns:w16cex="http://schemas.microsoft.com/office/word/2018/wordml/cex" xmlns:w16cid="http://schemas.microsoft.com/office/word/2016/wordml/cid" xmlns:w16="http://schemas.microsoft.com/office/word/2018/wordml" xmlns:w16sdtdh="http://schemas.microsoft.com/office/word/2020/wordml/sdtdatahash" xmlns:w16se="http://schemas.microsoft.com/office/word/2015/wordml/symex" xmlns:wpg="http://schemas.microsoft.com/office/word/2010/wordprocessingGroup" xmlns:wpi="http://schemas.microsoft.com/office/word/2010/wordprocessingInk" xmlns:wne="http://schemas.microsoft.com/office/word/2006/wordml" xmlns:wps="http://schemas.microsoft.com/office/word/2010/wordprocessingShape" mc:Ignorable="w14 w15 w16se w16cid w16 w16cex w16sdtdh wp14">
   <w:body>
     <w:p>
       <w:pPr>
@@ -1909,7 +1909,23 @@
           <w:sz w:val="24"/>
           <w:szCs w:val="24"/>
         </w:rPr>
-        <w:t xml:space="preserve">The software process that the developer will use is iterative. This is decided due to high success and a short period of time to create the project. The main four features of the page will be dedicated </w:t>
+        <w:t xml:space="preserve">The software process that the developer will use is </w:t>
+      </w:r>
+      <w:r>
+        <w:rPr>
+          <w:rFonts w:ascii="Times New Roman" w:hAnsi="Times New Roman" w:cs="Times New Roman"/>
+          <w:sz w:val="24"/>
+          <w:szCs w:val="24"/>
+        </w:rPr>
+        <w:t>agile</w:t>
+      </w:r>
+      <w:r>
+        <w:rPr>
+          <w:rFonts w:ascii="Times New Roman" w:hAnsi="Times New Roman" w:cs="Times New Roman"/>
+          <w:sz w:val="24"/>
+          <w:szCs w:val="24"/>
+        </w:rPr>
+        <w:t xml:space="preserve">. This is decided due to high success and a short period of time to create the project. The main four features of the page will be dedicated </w:t>
       </w:r>
       <w:r>
         <w:rPr>
@@ -2028,6 +2044,7 @@
       <w:r>
         <w:rPr>
           <w:rFonts w:ascii="Times New Roman" w:hAnsi="Times New Roman" w:cs="Times New Roman"/>
+          <w:noProof/>
           <w:sz w:val="24"/>
           <w:szCs w:val="24"/>
         </w:rPr>
@@ -2047,7 +2064,7 @@
                     <pic:cNvPicPr/>
                   </pic:nvPicPr>
                   <pic:blipFill>
-                    <a:blip r:embed="rId7"/>
+                    <a:blip r:embed="rId8"/>
                     <a:stretch>
                       <a:fillRect/>
                     </a:stretch>
@@ -2122,7 +2139,7 @@
                     </pic:cNvPicPr>
                   </pic:nvPicPr>
                   <pic:blipFill>
-                    <a:blip r:embed="rId8">
+                    <a:blip r:embed="rId9">
                       <a:extLst>
                         <a:ext uri="{28A0092B-C50C-407E-A947-70E740481C1C}">
                           <a14:useLocalDpi xmlns:a14="http://schemas.microsoft.com/office/drawing/2010/main" val="0"/>
@@ -2244,7 +2261,7 @@
 </file>
 
 <file path=word/endnotes.xml><?xml version="1.0" encoding="utf-8"?>
-<w:endnotes xmlns:wpc="http://schemas.microsoft.com/office/word/2010/wordprocessingCanvas" xmlns:cx="http://schemas.microsoft.com/office/drawing/2014/chartex" xmlns:cx1="http://schemas.microsoft.com/office/drawing/2015/9/8/chartex" xmlns:cx2="http://schemas.microsoft.com/office/drawing/2015/10/21/chartex" xmlns:cx3="http://schemas.microsoft.com/office/drawing/2016/5/9/chartex" xmlns:cx4="http://schemas.microsoft.com/office/drawing/2016/5/10/chartex" xmlns:cx5="http://schemas.microsoft.com/office/drawing/2016/5/11/chartex" xmlns:cx6="http://schemas.microsoft.com/office/drawing/2016/5/12/chartex" xmlns:cx7="http://schemas.microsoft.com/office/drawing/2016/5/13/chartex" xmlns:cx8="http://schemas.microsoft.com/office/drawing/2016/5/14/chartex" xmlns:mc="http://schemas.openxmlformats.org/markup-compatibility/2006" xmlns:aink="http://schemas.microsoft.com/office/drawing/2016/ink" xmlns:am3d="http://schemas.microsoft.com/office/drawing/2017/model3d" xmlns:o="urn:schemas-microsoft-com:office:office" xmlns:r="http://schemas.openxmlformats.org/officeDocument/2006/relationships" xmlns:m="http://schemas.openxmlformats.org/officeDocument/2006/math" xmlns:v="urn:schemas-microsoft-com:vml" xmlns:wp14="http://schemas.microsoft.com/office/word/2010/wordprocessingDrawing" xmlns:wp="http://schemas.openxmlformats.org/drawingml/2006/wordprocessingDrawing" xmlns:w10="urn:schemas-microsoft-com:office:word" xmlns:w="http://schemas.openxmlformats.org/wordprocessingml/2006/main" xmlns:w14="http://schemas.microsoft.com/office/word/2010/wordml" xmlns:w15="http://schemas.microsoft.com/office/word/2012/wordml" xmlns:w16cex="http://schemas.microsoft.com/office/word/2018/wordml/cex" xmlns:w16cid="http://schemas.microsoft.com/office/word/2016/wordml/cid" xmlns:w16="http://schemas.microsoft.com/office/word/2018/wordml" xmlns:w16se="http://schemas.microsoft.com/office/word/2015/wordml/symex" xmlns:wpg="http://schemas.microsoft.com/office/word/2010/wordprocessingGroup" xmlns:wpi="http://schemas.microsoft.com/office/word/2010/wordprocessingInk" xmlns:wne="http://schemas.microsoft.com/office/word/2006/wordml" xmlns:wps="http://schemas.microsoft.com/office/word/2010/wordprocessingShape" mc:Ignorable="w14 w15 w16se w16cid w16 w16cex wp14">
+<w:endnotes xmlns:wpc="http://schemas.microsoft.com/office/word/2010/wordprocessingCanvas" xmlns:cx="http://schemas.microsoft.com/office/drawing/2014/chartex" xmlns:cx1="http://schemas.microsoft.com/office/drawing/2015/9/8/chartex" xmlns:cx2="http://schemas.microsoft.com/office/drawing/2015/10/21/chartex" xmlns:cx3="http://schemas.microsoft.com/office/drawing/2016/5/9/chartex" xmlns:cx4="http://schemas.microsoft.com/office/drawing/2016/5/10/chartex" xmlns:cx5="http://schemas.microsoft.com/office/drawing/2016/5/11/chartex" xmlns:cx6="http://schemas.microsoft.com/office/drawing/2016/5/12/chartex" xmlns:cx7="http://schemas.microsoft.com/office/drawing/2016/5/13/chartex" xmlns:cx8="http://schemas.microsoft.com/office/drawing/2016/5/14/chartex" xmlns:mc="http://schemas.openxmlformats.org/markup-compatibility/2006" xmlns:aink="http://schemas.microsoft.com/office/drawing/2016/ink" xmlns:am3d="http://schemas.microsoft.com/office/drawing/2017/model3d" xmlns:o="urn:schemas-microsoft-com:office:office" xmlns:r="http://schemas.openxmlformats.org/officeDocument/2006/relationships" xmlns:m="http://schemas.openxmlformats.org/officeDocument/2006/math" xmlns:v="urn:schemas-microsoft-com:vml" xmlns:wp14="http://schemas.microsoft.com/office/word/2010/wordprocessingDrawing" xmlns:wp="http://schemas.openxmlformats.org/drawingml/2006/wordprocessingDrawing" xmlns:w10="urn:schemas-microsoft-com:office:word" xmlns:w="http://schemas.openxmlformats.org/wordprocessingml/2006/main" xmlns:w14="http://schemas.microsoft.com/office/word/2010/wordml" xmlns:w15="http://schemas.microsoft.com/office/word/2012/wordml" xmlns:w16cex="http://schemas.microsoft.com/office/word/2018/wordml/cex" xmlns:w16cid="http://schemas.microsoft.com/office/word/2016/wordml/cid" xmlns:w16="http://schemas.microsoft.com/office/word/2018/wordml" xmlns:w16sdtdh="http://schemas.microsoft.com/office/word/2020/wordml/sdtdatahash" xmlns:w16se="http://schemas.microsoft.com/office/word/2015/wordml/symex" xmlns:wpg="http://schemas.microsoft.com/office/word/2010/wordprocessingGroup" xmlns:wpi="http://schemas.microsoft.com/office/word/2010/wordprocessingInk" xmlns:wne="http://schemas.microsoft.com/office/word/2006/wordml" xmlns:wps="http://schemas.microsoft.com/office/word/2010/wordprocessingShape" mc:Ignorable="w14 w15 w16se w16cid w16 w16cex w16sdtdh wp14">
   <w:endnote w:type="separator" w:id="-1">
     <w:p>
       <w:pPr>
@@ -2269,7 +2286,7 @@
 </file>
 
 <file path=word/footnotes.xml><?xml version="1.0" encoding="utf-8"?>
-<w:footnotes xmlns:wpc="http://schemas.microsoft.com/office/word/2010/wordprocessingCanvas" xmlns:cx="http://schemas.microsoft.com/office/drawing/2014/chartex" xmlns:cx1="http://schemas.microsoft.com/office/drawing/2015/9/8/chartex" xmlns:cx2="http://schemas.microsoft.com/office/drawing/2015/10/21/chartex" xmlns:cx3="http://schemas.microsoft.com/office/drawing/2016/5/9/chartex" xmlns:cx4="http://schemas.microsoft.com/office/drawing/2016/5/10/chartex" xmlns:cx5="http://schemas.microsoft.com/office/drawing/2016/5/11/chartex" xmlns:cx6="http://schemas.microsoft.com/office/drawing/2016/5/12/chartex" xmlns:cx7="http://schemas.microsoft.com/office/drawing/2016/5/13/chartex" xmlns:cx8="http://schemas.microsoft.com/office/drawing/2016/5/14/chartex" xmlns:mc="http://schemas.openxmlformats.org/markup-compatibility/2006" xmlns:aink="http://schemas.microsoft.com/office/drawing/2016/ink" xmlns:am3d="http://schemas.microsoft.com/office/drawing/2017/model3d" xmlns:o="urn:schemas-microsoft-com:office:office" xmlns:r="http://schemas.openxmlformats.org/officeDocument/2006/relationships" xmlns:m="http://schemas.openxmlformats.org/officeDocument/2006/math" xmlns:v="urn:schemas-microsoft-com:vml" xmlns:wp14="http://schemas.microsoft.com/office/word/2010/wordprocessingDrawing" xmlns:wp="http://schemas.openxmlformats.org/drawingml/2006/wordprocessingDrawing" xmlns:w10="urn:schemas-microsoft-com:office:word" xmlns:w="http://schemas.openxmlformats.org/wordprocessingml/2006/main" xmlns:w14="http://schemas.microsoft.com/office/word/2010/wordml" xmlns:w15="http://schemas.microsoft.com/office/word/2012/wordml" xmlns:w16cex="http://schemas.microsoft.com/office/word/2018/wordml/cex" xmlns:w16cid="http://schemas.microsoft.com/office/word/2016/wordml/cid" xmlns:w16="http://schemas.microsoft.com/office/word/2018/wordml" xmlns:w16se="http://schemas.microsoft.com/office/word/2015/wordml/symex" xmlns:wpg="http://schemas.microsoft.com/office/word/2010/wordprocessingGroup" xmlns:wpi="http://schemas.microsoft.com/office/word/2010/wordprocessingInk" xmlns:wne="http://schemas.microsoft.com/office/word/2006/wordml" xmlns:wps="http://schemas.microsoft.com/office/word/2010/wordprocessingShape" mc:Ignorable="w14 w15 w16se w16cid w16 w16cex wp14">
+<w:footnotes xmlns:wpc="http://schemas.microsoft.com/office/word/2010/wordprocessingCanvas" xmlns:cx="http://schemas.microsoft.com/office/drawing/2014/chartex" xmlns:cx1="http://schemas.microsoft.com/office/drawing/2015/9/8/chartex" xmlns:cx2="http://schemas.microsoft.com/office/drawing/2015/10/21/chartex" xmlns:cx3="http://schemas.microsoft.com/office/drawing/2016/5/9/chartex" xmlns:cx4="http://schemas.microsoft.com/office/drawing/2016/5/10/chartex" xmlns:cx5="http://schemas.microsoft.com/office/drawing/2016/5/11/chartex" xmlns:cx6="http://schemas.microsoft.com/office/drawing/2016/5/12/chartex" xmlns:cx7="http://schemas.microsoft.com/office/drawing/2016/5/13/chartex" xmlns:cx8="http://schemas.microsoft.com/office/drawing/2016/5/14/chartex" xmlns:mc="http://schemas.openxmlformats.org/markup-compatibility/2006" xmlns:aink="http://schemas.microsoft.com/office/drawing/2016/ink" xmlns:am3d="http://schemas.microsoft.com/office/drawing/2017/model3d" xmlns:o="urn:schemas-microsoft-com:office:office" xmlns:r="http://schemas.openxmlformats.org/officeDocument/2006/relationships" xmlns:m="http://schemas.openxmlformats.org/officeDocument/2006/math" xmlns:v="urn:schemas-microsoft-com:vml" xmlns:wp14="http://schemas.microsoft.com/office/word/2010/wordprocessingDrawing" xmlns:wp="http://schemas.openxmlformats.org/drawingml/2006/wordprocessingDrawing" xmlns:w10="urn:schemas-microsoft-com:office:word" xmlns:w="http://schemas.openxmlformats.org/wordprocessingml/2006/main" xmlns:w14="http://schemas.microsoft.com/office/word/2010/wordml" xmlns:w15="http://schemas.microsoft.com/office/word/2012/wordml" xmlns:w16cex="http://schemas.microsoft.com/office/word/2018/wordml/cex" xmlns:w16cid="http://schemas.microsoft.com/office/word/2016/wordml/cid" xmlns:w16="http://schemas.microsoft.com/office/word/2018/wordml" xmlns:w16sdtdh="http://schemas.microsoft.com/office/word/2020/wordml/sdtdatahash" xmlns:w16se="http://schemas.microsoft.com/office/word/2015/wordml/symex" xmlns:wpg="http://schemas.microsoft.com/office/word/2010/wordprocessingGroup" xmlns:wpi="http://schemas.microsoft.com/office/word/2010/wordprocessingInk" xmlns:wne="http://schemas.microsoft.com/office/word/2006/wordml" xmlns:wps="http://schemas.microsoft.com/office/word/2010/wordprocessingShape" mc:Ignorable="w14 w15 w16se w16cid w16 w16cex w16sdtdh wp14">
   <w:footnote w:type="separator" w:id="-1">
     <w:p>
       <w:pPr>
@@ -2294,7 +2311,7 @@
 </file>
 
 <file path=word/numbering.xml><?xml version="1.0" encoding="utf-8"?>
-<w:numbering xmlns:wpc="http://schemas.microsoft.com/office/word/2010/wordprocessingCanvas" xmlns:cx="http://schemas.microsoft.com/office/drawing/2014/chartex" xmlns:cx1="http://schemas.microsoft.com/office/drawing/2015/9/8/chartex" xmlns:cx2="http://schemas.microsoft.com/office/drawing/2015/10/21/chartex" xmlns:cx3="http://schemas.microsoft.com/office/drawing/2016/5/9/chartex" xmlns:cx4="http://schemas.microsoft.com/office/drawing/2016/5/10/chartex" xmlns:cx5="http://schemas.microsoft.com/office/drawing/2016/5/11/chartex" xmlns:cx6="http://schemas.microsoft.com/office/drawing/2016/5/12/chartex" xmlns:cx7="http://schemas.microsoft.com/office/drawing/2016/5/13/chartex" xmlns:cx8="http://schemas.microsoft.com/office/drawing/2016/5/14/chartex" xmlns:mc="http://schemas.openxmlformats.org/markup-compatibility/2006" xmlns:aink="http://schemas.microsoft.com/office/drawing/2016/ink" xmlns:am3d="http://schemas.microsoft.com/office/drawing/2017/model3d" xmlns:o="urn:schemas-microsoft-com:office:office" xmlns:r="http://schemas.openxmlformats.org/officeDocument/2006/relationships" xmlns:m="http://schemas.openxmlformats.org/officeDocument/2006/math" xmlns:v="urn:schemas-microsoft-com:vml" xmlns:wp14="http://schemas.microsoft.com/office/word/2010/wordprocessingDrawing" xmlns:wp="http://schemas.openxmlformats.org/drawingml/2006/wordprocessingDrawing" xmlns:w10="urn:schemas-microsoft-com:office:word" xmlns:w="http://schemas.openxmlformats.org/wordprocessingml/2006/main" xmlns:w14="http://schemas.microsoft.com/office/word/2010/wordml" xmlns:w15="http://schemas.microsoft.com/office/word/2012/wordml" xmlns:w16cex="http://schemas.microsoft.com/office/word/2018/wordml/cex" xmlns:w16cid="http://schemas.microsoft.com/office/word/2016/wordml/cid" xmlns:w16="http://schemas.microsoft.com/office/word/2018/wordml" xmlns:w16se="http://schemas.microsoft.com/office/word/2015/wordml/symex" xmlns:wpg="http://schemas.microsoft.com/office/word/2010/wordprocessingGroup" xmlns:wpi="http://schemas.microsoft.com/office/word/2010/wordprocessingInk" xmlns:wne="http://schemas.microsoft.com/office/word/2006/wordml" xmlns:wps="http://schemas.microsoft.com/office/word/2010/wordprocessingShape" mc:Ignorable="w14 w15 w16se w16cid w16 w16cex wp14">
+<w:numbering xmlns:wpc="http://schemas.microsoft.com/office/word/2010/wordprocessingCanvas" xmlns:cx="http://schemas.microsoft.com/office/drawing/2014/chartex" xmlns:cx1="http://schemas.microsoft.com/office/drawing/2015/9/8/chartex" xmlns:cx2="http://schemas.microsoft.com/office/drawing/2015/10/21/chartex" xmlns:cx3="http://schemas.microsoft.com/office/drawing/2016/5/9/chartex" xmlns:cx4="http://schemas.microsoft.com/office/drawing/2016/5/10/chartex" xmlns:cx5="http://schemas.microsoft.com/office/drawing/2016/5/11/chartex" xmlns:cx6="http://schemas.microsoft.com/office/drawing/2016/5/12/chartex" xmlns:cx7="http://schemas.microsoft.com/office/drawing/2016/5/13/chartex" xmlns:cx8="http://schemas.microsoft.com/office/drawing/2016/5/14/chartex" xmlns:mc="http://schemas.openxmlformats.org/markup-compatibility/2006" xmlns:aink="http://schemas.microsoft.com/office/drawing/2016/ink" xmlns:am3d="http://schemas.microsoft.com/office/drawing/2017/model3d" xmlns:o="urn:schemas-microsoft-com:office:office" xmlns:r="http://schemas.openxmlformats.org/officeDocument/2006/relationships" xmlns:m="http://schemas.openxmlformats.org/officeDocument/2006/math" xmlns:v="urn:schemas-microsoft-com:vml" xmlns:wp14="http://schemas.microsoft.com/office/word/2010/wordprocessingDrawing" xmlns:wp="http://schemas.openxmlformats.org/drawingml/2006/wordprocessingDrawing" xmlns:w10="urn:schemas-microsoft-com:office:word" xmlns:w="http://schemas.openxmlformats.org/wordprocessingml/2006/main" xmlns:w14="http://schemas.microsoft.com/office/word/2010/wordml" xmlns:w15="http://schemas.microsoft.com/office/word/2012/wordml" xmlns:w16cex="http://schemas.microsoft.com/office/word/2018/wordml/cex" xmlns:w16cid="http://schemas.microsoft.com/office/word/2016/wordml/cid" xmlns:w16="http://schemas.microsoft.com/office/word/2018/wordml" xmlns:w16sdtdh="http://schemas.microsoft.com/office/word/2020/wordml/sdtdatahash" xmlns:w16se="http://schemas.microsoft.com/office/word/2015/wordml/symex" xmlns:wpg="http://schemas.microsoft.com/office/word/2010/wordprocessingGroup" xmlns:wpi="http://schemas.microsoft.com/office/word/2010/wordprocessingInk" xmlns:wne="http://schemas.microsoft.com/office/word/2006/wordml" xmlns:wps="http://schemas.microsoft.com/office/word/2010/wordprocessingShape" mc:Ignorable="w14 w15 w16se w16cid w16 w16cex w16sdtdh wp14">
   <w:abstractNum w:abstractNumId="0" w15:restartNumberingAfterBreak="0">
     <w:nsid w:val="186052A8"/>
     <w:multiLevelType w:val="hybridMultilevel"/>
@@ -2887,7 +2904,7 @@
 </file>
 
 <file path=word/styles.xml><?xml version="1.0" encoding="utf-8"?>
-<w:styles xmlns:mc="http://schemas.openxmlformats.org/markup-compatibility/2006" xmlns:r="http://schemas.openxmlformats.org/officeDocument/2006/relationships" xmlns:w="http://schemas.openxmlformats.org/wordprocessingml/2006/main" xmlns:w14="http://schemas.microsoft.com/office/word/2010/wordml" xmlns:w15="http://schemas.microsoft.com/office/word/2012/wordml" xmlns:w16cex="http://schemas.microsoft.com/office/word/2018/wordml/cex" xmlns:w16cid="http://schemas.microsoft.com/office/word/2016/wordml/cid" xmlns:w16="http://schemas.microsoft.com/office/word/2018/wordml" xmlns:w16se="http://schemas.microsoft.com/office/word/2015/wordml/symex" mc:Ignorable="w14 w15 w16se w16cid w16 w16cex">
+<w:styles xmlns:mc="http://schemas.openxmlformats.org/markup-compatibility/2006" xmlns:r="http://schemas.openxmlformats.org/officeDocument/2006/relationships" xmlns:w="http://schemas.openxmlformats.org/wordprocessingml/2006/main" xmlns:w14="http://schemas.microsoft.com/office/word/2010/wordml" xmlns:w15="http://schemas.microsoft.com/office/word/2012/wordml" xmlns:w16cex="http://schemas.microsoft.com/office/word/2018/wordml/cex" xmlns:w16cid="http://schemas.microsoft.com/office/word/2016/wordml/cid" xmlns:w16="http://schemas.microsoft.com/office/word/2018/wordml" xmlns:w16sdtdh="http://schemas.microsoft.com/office/word/2020/wordml/sdtdatahash" xmlns:w16se="http://schemas.microsoft.com/office/word/2015/wordml/symex" mc:Ignorable="w14 w15 w16se w16cid w16 w16cex w16sdtdh">
   <w:docDefaults>
     <w:rPrDefault>
       <w:rPr>
@@ -3682,4 +3699,16 @@
     </a:ext>
   </a:extLst>
 </a:theme>
+</file>
+
+<file path=customXml/item1.xml><?xml version="1.0" encoding="utf-8"?>
+<b:Sources xmlns:b="http://schemas.openxmlformats.org/officeDocument/2006/bibliography" xmlns="http://schemas.openxmlformats.org/officeDocument/2006/bibliography" SelectedStyle="\APASixthEditionOfficeOnline.xsl" StyleName="APA" Version="6"/>
+</file>
+
+<file path=customXml/itemProps1.xml><?xml version="1.0" encoding="utf-8"?>
+<ds:datastoreItem xmlns:ds="http://schemas.openxmlformats.org/officeDocument/2006/customXml" ds:itemID="{8AEC9231-4FEB-47F9-A4B3-8AD819424F2D}">
+  <ds:schemaRefs>
+    <ds:schemaRef ds:uri="http://schemas.openxmlformats.org/officeDocument/2006/bibliography"/>
+  </ds:schemaRefs>
+</ds:datastoreItem>
 </file>
</xml_diff>

<commit_message>
justification of software process modified
</commit_message>
<xml_diff>
--- a/COSC412 SPMP Individual.docx
+++ b/COSC412 SPMP Individual.docx
@@ -631,6 +631,14 @@
                 <w:szCs w:val="24"/>
               </w:rPr>
             </w:pPr>
+            <w:r>
+              <w:rPr>
+                <w:rFonts w:ascii="Times New Roman" w:hAnsi="Times New Roman" w:cs="Times New Roman"/>
+                <w:sz w:val="24"/>
+                <w:szCs w:val="24"/>
+              </w:rPr>
+              <w:t>Revision 2</w:t>
+            </w:r>
           </w:p>
         </w:tc>
         <w:tc>
@@ -646,6 +654,14 @@
                 <w:szCs w:val="24"/>
               </w:rPr>
             </w:pPr>
+            <w:r>
+              <w:rPr>
+                <w:rFonts w:ascii="Times New Roman" w:hAnsi="Times New Roman" w:cs="Times New Roman"/>
+                <w:sz w:val="24"/>
+                <w:szCs w:val="24"/>
+              </w:rPr>
+              <w:t>Changes to tools, and Justification of Software Process</w:t>
+            </w:r>
           </w:p>
         </w:tc>
         <w:tc>
@@ -654,12 +670,21 @@
           </w:tcPr>
           <w:p>
             <w:pPr>
+              <w:jc w:val="center"/>
               <w:rPr>
                 <w:rFonts w:ascii="Times New Roman" w:hAnsi="Times New Roman" w:cs="Times New Roman"/>
                 <w:sz w:val="24"/>
                 <w:szCs w:val="24"/>
               </w:rPr>
             </w:pPr>
+            <w:r>
+              <w:rPr>
+                <w:rFonts w:ascii="Times New Roman" w:hAnsi="Times New Roman" w:cs="Times New Roman"/>
+                <w:sz w:val="24"/>
+                <w:szCs w:val="24"/>
+              </w:rPr>
+              <w:t>4/22/2021</w:t>
+            </w:r>
           </w:p>
         </w:tc>
       </w:tr>
@@ -1643,6 +1668,7 @@
           <w:sz w:val="24"/>
           <w:szCs w:val="24"/>
         </w:rPr>
+        <w:lastRenderedPageBreak/>
         <w:t>Certain plugins are not available to basic user account would be a risk. A lot of plug ins are expensive.</w:t>
       </w:r>
     </w:p>
@@ -1709,7 +1735,6 @@
           <w:sz w:val="24"/>
           <w:szCs w:val="24"/>
         </w:rPr>
-        <w:lastRenderedPageBreak/>
         <w:t>Methods used:</w:t>
       </w:r>
     </w:p>
@@ -1810,6 +1835,44 @@
         </w:rPr>
         <w:t xml:space="preserve">Git and </w:t>
       </w:r>
+      <w:r>
+        <w:rPr>
+          <w:rFonts w:ascii="Times New Roman" w:hAnsi="Times New Roman" w:cs="Times New Roman"/>
+          <w:sz w:val="24"/>
+          <w:szCs w:val="24"/>
+        </w:rPr>
+        <w:t>GitHub</w:t>
+      </w:r>
+    </w:p>
+    <w:p>
+      <w:pPr>
+        <w:pStyle w:val="ListParagraph"/>
+        <w:ind w:left="1440"/>
+        <w:rPr>
+          <w:rFonts w:ascii="Times New Roman" w:hAnsi="Times New Roman" w:cs="Times New Roman"/>
+          <w:sz w:val="24"/>
+          <w:szCs w:val="24"/>
+        </w:rPr>
+      </w:pPr>
+      <w:r>
+        <w:rPr>
+          <w:rFonts w:ascii="Times New Roman" w:hAnsi="Times New Roman" w:cs="Times New Roman"/>
+          <w:sz w:val="24"/>
+          <w:szCs w:val="24"/>
+        </w:rPr>
+        <w:t>Namecheap</w:t>
+      </w:r>
+    </w:p>
+    <w:p>
+      <w:pPr>
+        <w:pStyle w:val="ListParagraph"/>
+        <w:ind w:left="1440"/>
+        <w:rPr>
+          <w:rFonts w:ascii="Times New Roman" w:hAnsi="Times New Roman" w:cs="Times New Roman"/>
+          <w:sz w:val="24"/>
+          <w:szCs w:val="24"/>
+        </w:rPr>
+      </w:pPr>
       <w:proofErr w:type="spellStart"/>
       <w:r>
         <w:rPr>
@@ -1817,7 +1880,7 @@
           <w:sz w:val="24"/>
           <w:szCs w:val="24"/>
         </w:rPr>
-        <w:t>Github</w:t>
+        <w:t>Elementor</w:t>
       </w:r>
       <w:proofErr w:type="spellEnd"/>
     </w:p>
@@ -1837,7 +1900,7 @@
           <w:sz w:val="24"/>
           <w:szCs w:val="24"/>
         </w:rPr>
-        <w:t>Namecheap</w:t>
+        <w:t>Stellar Shared Linux Hosting</w:t>
       </w:r>
     </w:p>
     <w:p>
@@ -1850,16 +1913,14 @@
           <w:szCs w:val="24"/>
         </w:rPr>
       </w:pPr>
-      <w:proofErr w:type="spellStart"/>
-      <w:r>
-        <w:rPr>
-          <w:rFonts w:ascii="Times New Roman" w:hAnsi="Times New Roman" w:cs="Times New Roman"/>
-          <w:sz w:val="24"/>
-          <w:szCs w:val="24"/>
-        </w:rPr>
-        <w:t>Elementor</w:t>
-      </w:r>
-      <w:proofErr w:type="spellEnd"/>
+      <w:r>
+        <w:rPr>
+          <w:rFonts w:ascii="Times New Roman" w:hAnsi="Times New Roman" w:cs="Times New Roman"/>
+          <w:sz w:val="24"/>
+          <w:szCs w:val="24"/>
+        </w:rPr>
+        <w:t>PayPal</w:t>
+      </w:r>
     </w:p>
     <w:p>
       <w:pPr>
@@ -1917,6 +1978,14 @@
           <w:sz w:val="24"/>
           <w:szCs w:val="24"/>
         </w:rPr>
+        <w:t xml:space="preserve">an </w:t>
+      </w:r>
+      <w:r>
+        <w:rPr>
+          <w:rFonts w:ascii="Times New Roman" w:hAnsi="Times New Roman" w:cs="Times New Roman"/>
+          <w:sz w:val="24"/>
+          <w:szCs w:val="24"/>
+        </w:rPr>
         <w:t>agile</w:t>
       </w:r>
       <w:r>
@@ -1925,6 +1994,14 @@
           <w:sz w:val="24"/>
           <w:szCs w:val="24"/>
         </w:rPr>
+        <w:t xml:space="preserve"> approach</w:t>
+      </w:r>
+      <w:r>
+        <w:rPr>
+          <w:rFonts w:ascii="Times New Roman" w:hAnsi="Times New Roman" w:cs="Times New Roman"/>
+          <w:sz w:val="24"/>
+          <w:szCs w:val="24"/>
+        </w:rPr>
         <w:t xml:space="preserve">. This is decided due to high success and a short period of time to create the project. The main four features of the page will be dedicated </w:t>
       </w:r>
       <w:r>
@@ -1957,15 +2034,39 @@
           <w:sz w:val="24"/>
           <w:szCs w:val="24"/>
         </w:rPr>
-        <w:t>. If there is allotted time after these features, Venmo would be added in as a payment processor</w:t>
-      </w:r>
-      <w:r>
-        <w:rPr>
-          <w:rFonts w:ascii="Times New Roman" w:hAnsi="Times New Roman" w:cs="Times New Roman"/>
-          <w:sz w:val="24"/>
-          <w:szCs w:val="24"/>
-        </w:rPr>
-        <w:t xml:space="preserve"> with log ins available for each user</w:t>
+        <w:t xml:space="preserve">. If there is allotted time after these features, </w:t>
+      </w:r>
+      <w:r>
+        <w:rPr>
+          <w:rFonts w:ascii="Times New Roman" w:hAnsi="Times New Roman" w:cs="Times New Roman"/>
+          <w:sz w:val="24"/>
+          <w:szCs w:val="24"/>
+        </w:rPr>
+        <w:t>PayPal</w:t>
+      </w:r>
+      <w:r>
+        <w:rPr>
+          <w:rFonts w:ascii="Times New Roman" w:hAnsi="Times New Roman" w:cs="Times New Roman"/>
+          <w:sz w:val="24"/>
+          <w:szCs w:val="24"/>
+        </w:rPr>
+        <w:t xml:space="preserve"> would be added in as a payment processor</w:t>
+      </w:r>
+      <w:r>
+        <w:rPr>
+          <w:rFonts w:ascii="Times New Roman" w:hAnsi="Times New Roman" w:cs="Times New Roman"/>
+          <w:sz w:val="24"/>
+          <w:szCs w:val="24"/>
+        </w:rPr>
+        <w:t xml:space="preserve"> </w:t>
+      </w:r>
+      <w:r>
+        <w:rPr>
+          <w:rFonts w:ascii="Times New Roman" w:hAnsi="Times New Roman" w:cs="Times New Roman"/>
+          <w:sz w:val="24"/>
+          <w:szCs w:val="24"/>
+        </w:rPr>
+        <w:t>to accept payments for lawns and other services</w:t>
       </w:r>
       <w:r>
         <w:rPr>
@@ -1983,6 +2084,123 @@
         </w:rPr>
         <w:t xml:space="preserve">Users would see updates as future jobs progress in testimonials and updated images in the gallery. </w:t>
       </w:r>
+    </w:p>
+    <w:p>
+      <w:pPr>
+        <w:rPr>
+          <w:rFonts w:ascii="Times New Roman" w:hAnsi="Times New Roman" w:cs="Times New Roman"/>
+          <w:sz w:val="24"/>
+          <w:szCs w:val="24"/>
+        </w:rPr>
+      </w:pPr>
+    </w:p>
+    <w:p>
+      <w:pPr>
+        <w:rPr>
+          <w:rFonts w:ascii="Times New Roman" w:hAnsi="Times New Roman" w:cs="Times New Roman"/>
+          <w:sz w:val="24"/>
+          <w:szCs w:val="24"/>
+        </w:rPr>
+      </w:pPr>
+    </w:p>
+    <w:p>
+      <w:pPr>
+        <w:rPr>
+          <w:rFonts w:ascii="Times New Roman" w:hAnsi="Times New Roman" w:cs="Times New Roman"/>
+          <w:sz w:val="24"/>
+          <w:szCs w:val="24"/>
+        </w:rPr>
+      </w:pPr>
+    </w:p>
+    <w:p>
+      <w:pPr>
+        <w:rPr>
+          <w:rFonts w:ascii="Times New Roman" w:hAnsi="Times New Roman" w:cs="Times New Roman"/>
+          <w:sz w:val="24"/>
+          <w:szCs w:val="24"/>
+        </w:rPr>
+      </w:pPr>
+    </w:p>
+    <w:p>
+      <w:pPr>
+        <w:rPr>
+          <w:rFonts w:ascii="Times New Roman" w:hAnsi="Times New Roman" w:cs="Times New Roman"/>
+          <w:sz w:val="24"/>
+          <w:szCs w:val="24"/>
+        </w:rPr>
+      </w:pPr>
+    </w:p>
+    <w:p>
+      <w:pPr>
+        <w:rPr>
+          <w:rFonts w:ascii="Times New Roman" w:hAnsi="Times New Roman" w:cs="Times New Roman"/>
+          <w:sz w:val="24"/>
+          <w:szCs w:val="24"/>
+        </w:rPr>
+      </w:pPr>
+    </w:p>
+    <w:p>
+      <w:pPr>
+        <w:rPr>
+          <w:rFonts w:ascii="Times New Roman" w:hAnsi="Times New Roman" w:cs="Times New Roman"/>
+          <w:sz w:val="24"/>
+          <w:szCs w:val="24"/>
+        </w:rPr>
+      </w:pPr>
+    </w:p>
+    <w:p>
+      <w:pPr>
+        <w:rPr>
+          <w:rFonts w:ascii="Times New Roman" w:hAnsi="Times New Roman" w:cs="Times New Roman"/>
+          <w:sz w:val="24"/>
+          <w:szCs w:val="24"/>
+        </w:rPr>
+      </w:pPr>
+    </w:p>
+    <w:p>
+      <w:pPr>
+        <w:rPr>
+          <w:rFonts w:ascii="Times New Roman" w:hAnsi="Times New Roman" w:cs="Times New Roman"/>
+          <w:sz w:val="24"/>
+          <w:szCs w:val="24"/>
+        </w:rPr>
+      </w:pPr>
+    </w:p>
+    <w:p>
+      <w:pPr>
+        <w:rPr>
+          <w:rFonts w:ascii="Times New Roman" w:hAnsi="Times New Roman" w:cs="Times New Roman"/>
+          <w:sz w:val="24"/>
+          <w:szCs w:val="24"/>
+        </w:rPr>
+      </w:pPr>
+    </w:p>
+    <w:p>
+      <w:pPr>
+        <w:rPr>
+          <w:rFonts w:ascii="Times New Roman" w:hAnsi="Times New Roman" w:cs="Times New Roman"/>
+          <w:sz w:val="24"/>
+          <w:szCs w:val="24"/>
+        </w:rPr>
+      </w:pPr>
+    </w:p>
+    <w:p>
+      <w:pPr>
+        <w:rPr>
+          <w:rFonts w:ascii="Times New Roman" w:hAnsi="Times New Roman" w:cs="Times New Roman"/>
+          <w:sz w:val="24"/>
+          <w:szCs w:val="24"/>
+        </w:rPr>
+      </w:pPr>
+    </w:p>
+    <w:p>
+      <w:pPr>
+        <w:rPr>
+          <w:rFonts w:ascii="Times New Roman" w:hAnsi="Times New Roman" w:cs="Times New Roman"/>
+          <w:sz w:val="24"/>
+          <w:szCs w:val="24"/>
+        </w:rPr>
+      </w:pPr>
     </w:p>
     <w:p>
       <w:pPr>
@@ -2007,6 +2225,7 @@
           <w:sz w:val="24"/>
           <w:szCs w:val="24"/>
         </w:rPr>
+        <w:lastRenderedPageBreak/>
         <w:t>Work Packages</w:t>
       </w:r>
     </w:p>
@@ -2084,6 +2303,176 @@
           </wp:inline>
         </w:drawing>
       </w:r>
+    </w:p>
+    <w:p>
+      <w:pPr>
+        <w:pStyle w:val="ListParagraph"/>
+        <w:rPr>
+          <w:rFonts w:ascii="Times New Roman" w:hAnsi="Times New Roman" w:cs="Times New Roman"/>
+          <w:sz w:val="24"/>
+          <w:szCs w:val="24"/>
+        </w:rPr>
+      </w:pPr>
+    </w:p>
+    <w:p>
+      <w:pPr>
+        <w:pStyle w:val="ListParagraph"/>
+        <w:rPr>
+          <w:rFonts w:ascii="Times New Roman" w:hAnsi="Times New Roman" w:cs="Times New Roman"/>
+          <w:sz w:val="24"/>
+          <w:szCs w:val="24"/>
+        </w:rPr>
+      </w:pPr>
+    </w:p>
+    <w:p>
+      <w:pPr>
+        <w:pStyle w:val="ListParagraph"/>
+        <w:rPr>
+          <w:rFonts w:ascii="Times New Roman" w:hAnsi="Times New Roman" w:cs="Times New Roman"/>
+          <w:sz w:val="24"/>
+          <w:szCs w:val="24"/>
+        </w:rPr>
+      </w:pPr>
+    </w:p>
+    <w:p>
+      <w:pPr>
+        <w:pStyle w:val="ListParagraph"/>
+        <w:rPr>
+          <w:rFonts w:ascii="Times New Roman" w:hAnsi="Times New Roman" w:cs="Times New Roman"/>
+          <w:sz w:val="24"/>
+          <w:szCs w:val="24"/>
+        </w:rPr>
+      </w:pPr>
+    </w:p>
+    <w:p>
+      <w:pPr>
+        <w:pStyle w:val="ListParagraph"/>
+        <w:rPr>
+          <w:rFonts w:ascii="Times New Roman" w:hAnsi="Times New Roman" w:cs="Times New Roman"/>
+          <w:sz w:val="24"/>
+          <w:szCs w:val="24"/>
+        </w:rPr>
+      </w:pPr>
+    </w:p>
+    <w:p>
+      <w:pPr>
+        <w:pStyle w:val="ListParagraph"/>
+        <w:rPr>
+          <w:rFonts w:ascii="Times New Roman" w:hAnsi="Times New Roman" w:cs="Times New Roman"/>
+          <w:sz w:val="24"/>
+          <w:szCs w:val="24"/>
+        </w:rPr>
+      </w:pPr>
+    </w:p>
+    <w:p>
+      <w:pPr>
+        <w:pStyle w:val="ListParagraph"/>
+        <w:rPr>
+          <w:rFonts w:ascii="Times New Roman" w:hAnsi="Times New Roman" w:cs="Times New Roman"/>
+          <w:sz w:val="24"/>
+          <w:szCs w:val="24"/>
+        </w:rPr>
+      </w:pPr>
+    </w:p>
+    <w:p>
+      <w:pPr>
+        <w:pStyle w:val="ListParagraph"/>
+        <w:rPr>
+          <w:rFonts w:ascii="Times New Roman" w:hAnsi="Times New Roman" w:cs="Times New Roman"/>
+          <w:sz w:val="24"/>
+          <w:szCs w:val="24"/>
+        </w:rPr>
+      </w:pPr>
+    </w:p>
+    <w:p>
+      <w:pPr>
+        <w:pStyle w:val="ListParagraph"/>
+        <w:rPr>
+          <w:rFonts w:ascii="Times New Roman" w:hAnsi="Times New Roman" w:cs="Times New Roman"/>
+          <w:sz w:val="24"/>
+          <w:szCs w:val="24"/>
+        </w:rPr>
+      </w:pPr>
+    </w:p>
+    <w:p>
+      <w:pPr>
+        <w:pStyle w:val="ListParagraph"/>
+        <w:rPr>
+          <w:rFonts w:ascii="Times New Roman" w:hAnsi="Times New Roman" w:cs="Times New Roman"/>
+          <w:sz w:val="24"/>
+          <w:szCs w:val="24"/>
+        </w:rPr>
+      </w:pPr>
+    </w:p>
+    <w:p>
+      <w:pPr>
+        <w:pStyle w:val="ListParagraph"/>
+        <w:rPr>
+          <w:rFonts w:ascii="Times New Roman" w:hAnsi="Times New Roman" w:cs="Times New Roman"/>
+          <w:sz w:val="24"/>
+          <w:szCs w:val="24"/>
+        </w:rPr>
+      </w:pPr>
+    </w:p>
+    <w:p>
+      <w:pPr>
+        <w:pStyle w:val="ListParagraph"/>
+        <w:rPr>
+          <w:rFonts w:ascii="Times New Roman" w:hAnsi="Times New Roman" w:cs="Times New Roman"/>
+          <w:sz w:val="24"/>
+          <w:szCs w:val="24"/>
+        </w:rPr>
+      </w:pPr>
+    </w:p>
+    <w:p>
+      <w:pPr>
+        <w:pStyle w:val="ListParagraph"/>
+        <w:rPr>
+          <w:rFonts w:ascii="Times New Roman" w:hAnsi="Times New Roman" w:cs="Times New Roman"/>
+          <w:sz w:val="24"/>
+          <w:szCs w:val="24"/>
+        </w:rPr>
+      </w:pPr>
+    </w:p>
+    <w:p>
+      <w:pPr>
+        <w:pStyle w:val="ListParagraph"/>
+        <w:rPr>
+          <w:rFonts w:ascii="Times New Roman" w:hAnsi="Times New Roman" w:cs="Times New Roman"/>
+          <w:sz w:val="24"/>
+          <w:szCs w:val="24"/>
+        </w:rPr>
+      </w:pPr>
+    </w:p>
+    <w:p>
+      <w:pPr>
+        <w:pStyle w:val="ListParagraph"/>
+        <w:rPr>
+          <w:rFonts w:ascii="Times New Roman" w:hAnsi="Times New Roman" w:cs="Times New Roman"/>
+          <w:sz w:val="24"/>
+          <w:szCs w:val="24"/>
+        </w:rPr>
+      </w:pPr>
+    </w:p>
+    <w:p>
+      <w:pPr>
+        <w:pStyle w:val="ListParagraph"/>
+        <w:rPr>
+          <w:rFonts w:ascii="Times New Roman" w:hAnsi="Times New Roman" w:cs="Times New Roman"/>
+          <w:sz w:val="24"/>
+          <w:szCs w:val="24"/>
+        </w:rPr>
+      </w:pPr>
+    </w:p>
+    <w:p>
+      <w:pPr>
+        <w:pStyle w:val="ListParagraph"/>
+        <w:rPr>
+          <w:rFonts w:ascii="Times New Roman" w:hAnsi="Times New Roman" w:cs="Times New Roman"/>
+          <w:sz w:val="24"/>
+          <w:szCs w:val="24"/>
+        </w:rPr>
+      </w:pPr>
     </w:p>
     <w:p>
       <w:pPr>

</xml_diff>

<commit_message>
updated spmp, new wbs
</commit_message>
<xml_diff>
--- a/COSC412 SPMP Individual.docx
+++ b/COSC412 SPMP Individual.docx
@@ -702,6 +702,14 @@
                 <w:szCs w:val="24"/>
               </w:rPr>
             </w:pPr>
+            <w:r>
+              <w:rPr>
+                <w:rFonts w:ascii="Times New Roman" w:hAnsi="Times New Roman" w:cs="Times New Roman"/>
+                <w:sz w:val="24"/>
+                <w:szCs w:val="24"/>
+              </w:rPr>
+              <w:t>Revision 3</w:t>
+            </w:r>
           </w:p>
         </w:tc>
         <w:tc>
@@ -717,6 +725,14 @@
                 <w:szCs w:val="24"/>
               </w:rPr>
             </w:pPr>
+            <w:r>
+              <w:rPr>
+                <w:rFonts w:ascii="Times New Roman" w:hAnsi="Times New Roman" w:cs="Times New Roman"/>
+                <w:sz w:val="24"/>
+                <w:szCs w:val="24"/>
+              </w:rPr>
+              <w:t>Updated Justification of Software Process and WBS diagram</w:t>
+            </w:r>
           </w:p>
         </w:tc>
         <w:tc>
@@ -725,12 +741,21 @@
           </w:tcPr>
           <w:p>
             <w:pPr>
+              <w:jc w:val="center"/>
               <w:rPr>
                 <w:rFonts w:ascii="Times New Roman" w:hAnsi="Times New Roman" w:cs="Times New Roman"/>
                 <w:sz w:val="24"/>
                 <w:szCs w:val="24"/>
               </w:rPr>
             </w:pPr>
+            <w:r>
+              <w:rPr>
+                <w:rFonts w:ascii="Times New Roman" w:hAnsi="Times New Roman" w:cs="Times New Roman"/>
+                <w:sz w:val="24"/>
+                <w:szCs w:val="24"/>
+              </w:rPr>
+              <w:t>4/27/2021</w:t>
+            </w:r>
           </w:p>
         </w:tc>
       </w:tr>
@@ -1224,7 +1249,23 @@
           <w:sz w:val="24"/>
           <w:szCs w:val="24"/>
         </w:rPr>
-        <w:t>be the gallery would change because as progress</w:t>
+        <w:t>be the gallery chang</w:t>
+      </w:r>
+      <w:r>
+        <w:rPr>
+          <w:rFonts w:ascii="Times New Roman" w:hAnsi="Times New Roman" w:cs="Times New Roman"/>
+          <w:sz w:val="24"/>
+          <w:szCs w:val="24"/>
+        </w:rPr>
+        <w:t>ing</w:t>
+      </w:r>
+      <w:r>
+        <w:rPr>
+          <w:rFonts w:ascii="Times New Roman" w:hAnsi="Times New Roman" w:cs="Times New Roman"/>
+          <w:sz w:val="24"/>
+          <w:szCs w:val="24"/>
+        </w:rPr>
+        <w:t xml:space="preserve"> because as progress</w:t>
       </w:r>
       <w:r>
         <w:rPr>
@@ -1649,6 +1690,7 @@
           <w:sz w:val="24"/>
           <w:szCs w:val="24"/>
         </w:rPr>
+        <w:lastRenderedPageBreak/>
         <w:t>Risk of plugins</w:t>
       </w:r>
     </w:p>
@@ -1668,7 +1710,6 @@
           <w:sz w:val="24"/>
           <w:szCs w:val="24"/>
         </w:rPr>
-        <w:lastRenderedPageBreak/>
         <w:t>Certain plugins are not available to basic user account would be a risk. A lot of plug ins are expensive.</w:t>
       </w:r>
     </w:p>
@@ -1950,6 +1991,7 @@
     </w:p>
     <w:p>
       <w:pPr>
+        <w:ind w:firstLine="360"/>
         <w:rPr>
           <w:rFonts w:ascii="Times New Roman" w:hAnsi="Times New Roman" w:cs="Times New Roman"/>
           <w:sz w:val="24"/>
@@ -2034,7 +2076,7 @@
           <w:sz w:val="24"/>
           <w:szCs w:val="24"/>
         </w:rPr>
-        <w:t xml:space="preserve">. If there is allotted time after these features, </w:t>
+        <w:t xml:space="preserve">. </w:t>
       </w:r>
       <w:r>
         <w:rPr>
@@ -2050,7 +2092,23 @@
           <w:sz w:val="24"/>
           <w:szCs w:val="24"/>
         </w:rPr>
-        <w:t xml:space="preserve"> would be added in as a payment processor</w:t>
+        <w:t xml:space="preserve"> </w:t>
+      </w:r>
+      <w:r>
+        <w:rPr>
+          <w:rFonts w:ascii="Times New Roman" w:hAnsi="Times New Roman" w:cs="Times New Roman"/>
+          <w:sz w:val="24"/>
+          <w:szCs w:val="24"/>
+        </w:rPr>
+        <w:t>will</w:t>
+      </w:r>
+      <w:r>
+        <w:rPr>
+          <w:rFonts w:ascii="Times New Roman" w:hAnsi="Times New Roman" w:cs="Times New Roman"/>
+          <w:sz w:val="24"/>
+          <w:szCs w:val="24"/>
+        </w:rPr>
+        <w:t xml:space="preserve"> be added in as a payment processor</w:t>
       </w:r>
       <w:r>
         <w:rPr>
@@ -2263,15 +2321,14 @@
       <w:r>
         <w:rPr>
           <w:rFonts w:ascii="Times New Roman" w:hAnsi="Times New Roman" w:cs="Times New Roman"/>
-          <w:noProof/>
           <w:sz w:val="24"/>
           <w:szCs w:val="24"/>
         </w:rPr>
         <w:drawing>
-          <wp:inline distT="0" distB="0" distL="0" distR="0" wp14:anchorId="044500FD" wp14:editId="1B586762">
-            <wp:extent cx="5943600" cy="4605020"/>
-            <wp:effectExtent l="0" t="0" r="0" b="5080"/>
-            <wp:docPr id="2" name="Picture 2"/>
+          <wp:inline distT="0" distB="0" distL="0" distR="0" wp14:anchorId="7639419B" wp14:editId="1EF4EF6A">
+            <wp:extent cx="5943600" cy="5319395"/>
+            <wp:effectExtent l="0" t="0" r="0" b="0"/>
+            <wp:docPr id="3" name="Picture 3"/>
             <wp:cNvGraphicFramePr>
               <a:graphicFrameLocks xmlns:a="http://schemas.openxmlformats.org/drawingml/2006/main" noChangeAspect="1"/>
             </wp:cNvGraphicFramePr>
@@ -2291,7 +2348,7 @@
                   <pic:spPr>
                     <a:xfrm>
                       <a:off x="0" y="0"/>
-                      <a:ext cx="5943600" cy="4605020"/>
+                      <a:ext cx="5943600" cy="5319395"/>
                     </a:xfrm>
                     <a:prstGeom prst="rect">
                       <a:avLst/>
@@ -2396,77 +2453,15 @@
     </w:p>
     <w:p>
       <w:pPr>
-        <w:pStyle w:val="ListParagraph"/>
-        <w:rPr>
-          <w:rFonts w:ascii="Times New Roman" w:hAnsi="Times New Roman" w:cs="Times New Roman"/>
-          <w:sz w:val="24"/>
-          <w:szCs w:val="24"/>
-        </w:rPr>
-      </w:pPr>
-    </w:p>
-    <w:p>
-      <w:pPr>
-        <w:pStyle w:val="ListParagraph"/>
-        <w:rPr>
-          <w:rFonts w:ascii="Times New Roman" w:hAnsi="Times New Roman" w:cs="Times New Roman"/>
-          <w:sz w:val="24"/>
-          <w:szCs w:val="24"/>
-        </w:rPr>
-      </w:pPr>
-    </w:p>
-    <w:p>
-      <w:pPr>
-        <w:pStyle w:val="ListParagraph"/>
-        <w:rPr>
-          <w:rFonts w:ascii="Times New Roman" w:hAnsi="Times New Roman" w:cs="Times New Roman"/>
-          <w:sz w:val="24"/>
-          <w:szCs w:val="24"/>
-        </w:rPr>
-      </w:pPr>
-    </w:p>
-    <w:p>
-      <w:pPr>
-        <w:pStyle w:val="ListParagraph"/>
-        <w:rPr>
-          <w:rFonts w:ascii="Times New Roman" w:hAnsi="Times New Roman" w:cs="Times New Roman"/>
-          <w:sz w:val="24"/>
-          <w:szCs w:val="24"/>
-        </w:rPr>
-      </w:pPr>
-    </w:p>
-    <w:p>
-      <w:pPr>
-        <w:pStyle w:val="ListParagraph"/>
-        <w:rPr>
-          <w:rFonts w:ascii="Times New Roman" w:hAnsi="Times New Roman" w:cs="Times New Roman"/>
-          <w:sz w:val="24"/>
-          <w:szCs w:val="24"/>
-        </w:rPr>
-      </w:pPr>
-    </w:p>
-    <w:p>
-      <w:pPr>
-        <w:pStyle w:val="ListParagraph"/>
-        <w:rPr>
-          <w:rFonts w:ascii="Times New Roman" w:hAnsi="Times New Roman" w:cs="Times New Roman"/>
-          <w:sz w:val="24"/>
-          <w:szCs w:val="24"/>
-        </w:rPr>
-      </w:pPr>
-    </w:p>
-    <w:p>
-      <w:pPr>
-        <w:pStyle w:val="ListParagraph"/>
-        <w:rPr>
-          <w:rFonts w:ascii="Times New Roman" w:hAnsi="Times New Roman" w:cs="Times New Roman"/>
-          <w:sz w:val="24"/>
-          <w:szCs w:val="24"/>
-        </w:rPr>
-      </w:pPr>
-    </w:p>
-    <w:p>
-      <w:pPr>
-        <w:pStyle w:val="ListParagraph"/>
+        <w:rPr>
+          <w:rFonts w:ascii="Times New Roman" w:hAnsi="Times New Roman" w:cs="Times New Roman"/>
+          <w:sz w:val="24"/>
+          <w:szCs w:val="24"/>
+        </w:rPr>
+      </w:pPr>
+    </w:p>
+    <w:p>
+      <w:pPr>
         <w:rPr>
           <w:rFonts w:ascii="Times New Roman" w:hAnsi="Times New Roman" w:cs="Times New Roman"/>
           <w:sz w:val="24"/>

</xml_diff>